<commit_message>
-ajout script python pour importation des produits dans la base de données - mise à jour docx
</commit_message>
<xml_diff>
--- a/elementAnalyse/besoin.docx
+++ b/elementAnalyse/besoin.docx
@@ -303,14 +303,12 @@
         </w:rPr>
         <w:t xml:space="preserve">Travail pour </w:t>
       </w:r>
-      <w:proofErr w:type="spellStart"/>
-      <w:r>
-        <w:rPr>
-          <w:lang w:val="fr-FR"/>
-        </w:rPr>
-        <w:t>backend</w:t>
-      </w:r>
-      <w:proofErr w:type="spellEnd"/>
+      <w:r>
+        <w:rPr>
+          <w:lang w:val="fr-FR"/>
+        </w:rPr>
+        <w:t>back end</w:t>
+      </w:r>
       <w:r>
         <w:rPr>
           <w:lang w:val="fr-FR"/>
@@ -349,8 +347,553 @@
         </w:rPr>
         <w:t>, facture</w:t>
       </w:r>
+      <w:r>
+        <w:rPr>
+          <w:lang w:val="fr-FR"/>
+        </w:rPr>
+        <w:t>, magasin</w:t>
+      </w:r>
+      <w:r>
+        <w:rPr>
+          <w:lang w:val="fr-FR"/>
+        </w:rPr>
+        <w:t>, détail facture, stock</w:t>
+      </w:r>
+    </w:p>
+    <w:p>
+      <w:r>
+        <w:t xml:space="preserve">U: </w:t>
+      </w:r>
+      <w:proofErr w:type="spellStart"/>
+      <w:r>
+        <w:t>userId</w:t>
+      </w:r>
+      <w:proofErr w:type="spellEnd"/>
+      <w:r>
+        <w:t>,</w:t>
+      </w:r>
+      <w:r>
+        <w:t xml:space="preserve"> </w:t>
+      </w:r>
+      <w:proofErr w:type="spellStart"/>
+      <w:r>
+        <w:t>agentCode</w:t>
+      </w:r>
+      <w:proofErr w:type="spellEnd"/>
+      <w:r>
+        <w:t>,</w:t>
+      </w:r>
+      <w:r>
+        <w:t xml:space="preserve"> </w:t>
+      </w:r>
+      <w:proofErr w:type="spellStart"/>
+      <w:r>
+        <w:t>UserName</w:t>
+      </w:r>
+      <w:proofErr w:type="spellEnd"/>
+      <w:r>
+        <w:t xml:space="preserve">, </w:t>
+      </w:r>
+      <w:proofErr w:type="spellStart"/>
+      <w:r>
+        <w:t>userType</w:t>
+      </w:r>
+      <w:proofErr w:type="spellEnd"/>
+      <w:r>
+        <w:t xml:space="preserve"> (agent, admin), password</w:t>
+      </w:r>
+    </w:p>
+    <w:p>
+      <w:r>
+        <w:t xml:space="preserve">C: </w:t>
+      </w:r>
+      <w:proofErr w:type="spellStart"/>
+      <w:r>
+        <w:t>customerId</w:t>
+      </w:r>
+      <w:proofErr w:type="spellEnd"/>
+      <w:r>
+        <w:t xml:space="preserve">, </w:t>
+      </w:r>
+      <w:proofErr w:type="spellStart"/>
+      <w:r>
+        <w:t>customerName</w:t>
+      </w:r>
+      <w:proofErr w:type="spellEnd"/>
+      <w:r>
+        <w:t xml:space="preserve">, </w:t>
+      </w:r>
+      <w:proofErr w:type="spellStart"/>
+      <w:r>
+        <w:t>customer</w:t>
+      </w:r>
+      <w:r>
+        <w:t>LastName</w:t>
+      </w:r>
+      <w:proofErr w:type="spellEnd"/>
+    </w:p>
+    <w:p>
+      <w:pPr>
+        <w:rPr>
+          <w:lang w:val="fr-FR"/>
+        </w:rPr>
+      </w:pPr>
+      <w:proofErr w:type="gramStart"/>
+      <w:r>
+        <w:rPr>
+          <w:lang w:val="fr-FR"/>
+        </w:rPr>
+        <w:t>A:</w:t>
+      </w:r>
+      <w:proofErr w:type="gramEnd"/>
+      <w:r>
+        <w:rPr>
+          <w:lang w:val="fr-FR"/>
+        </w:rPr>
+        <w:t xml:space="preserve"> </w:t>
+      </w:r>
+      <w:proofErr w:type="spellStart"/>
+      <w:r>
+        <w:rPr>
+          <w:lang w:val="fr-FR"/>
+        </w:rPr>
+        <w:t>articleId</w:t>
+      </w:r>
+      <w:proofErr w:type="spellEnd"/>
+      <w:r>
+        <w:rPr>
+          <w:lang w:val="fr-FR"/>
+        </w:rPr>
+        <w:t xml:space="preserve">, </w:t>
+      </w:r>
+      <w:proofErr w:type="spellStart"/>
+      <w:r>
+        <w:rPr>
+          <w:lang w:val="fr-FR"/>
+        </w:rPr>
+        <w:t>articleFamily</w:t>
+      </w:r>
+      <w:proofErr w:type="spellEnd"/>
+      <w:r>
+        <w:rPr>
+          <w:lang w:val="fr-FR"/>
+        </w:rPr>
+        <w:t xml:space="preserve">, </w:t>
+      </w:r>
+      <w:proofErr w:type="spellStart"/>
+      <w:r>
+        <w:rPr>
+          <w:lang w:val="fr-FR"/>
+        </w:rPr>
+        <w:t>articleName</w:t>
+      </w:r>
+      <w:proofErr w:type="spellEnd"/>
+      <w:r>
+        <w:rPr>
+          <w:lang w:val="fr-FR"/>
+        </w:rPr>
+        <w:t xml:space="preserve">, </w:t>
+      </w:r>
+      <w:proofErr w:type="spellStart"/>
+      <w:r>
+        <w:rPr>
+          <w:lang w:val="fr-FR"/>
+        </w:rPr>
+        <w:t>articleDetail</w:t>
+      </w:r>
+      <w:proofErr w:type="spellEnd"/>
+      <w:r>
+        <w:rPr>
+          <w:lang w:val="fr-FR"/>
+        </w:rPr>
+        <w:t xml:space="preserve">, </w:t>
+      </w:r>
+      <w:proofErr w:type="spellStart"/>
+      <w:r>
+        <w:rPr>
+          <w:lang w:val="fr-FR"/>
+        </w:rPr>
+        <w:t>articleUnit</w:t>
+      </w:r>
+      <w:proofErr w:type="spellEnd"/>
+      <w:r>
+        <w:rPr>
+          <w:lang w:val="fr-FR"/>
+        </w:rPr>
+        <w:t xml:space="preserve">, </w:t>
+      </w:r>
+      <w:proofErr w:type="spellStart"/>
+      <w:r>
+        <w:rPr>
+          <w:lang w:val="fr-FR"/>
+        </w:rPr>
+        <w:t>article</w:t>
+      </w:r>
+      <w:r>
+        <w:rPr>
+          <w:lang w:val="fr-FR"/>
+        </w:rPr>
+        <w:t>PV_DET</w:t>
+      </w:r>
+      <w:proofErr w:type="spellEnd"/>
+      <w:r>
+        <w:rPr>
+          <w:lang w:val="fr-FR"/>
+        </w:rPr>
+        <w:t>,</w:t>
+      </w:r>
+      <w:r>
+        <w:rPr>
+          <w:lang w:val="fr-FR"/>
+        </w:rPr>
+        <w:t xml:space="preserve"> </w:t>
+      </w:r>
+      <w:proofErr w:type="spellStart"/>
+      <w:r>
+        <w:rPr>
+          <w:lang w:val="fr-FR"/>
+        </w:rPr>
+        <w:t>article</w:t>
+      </w:r>
+      <w:r>
+        <w:rPr>
+          <w:lang w:val="fr-FR"/>
+        </w:rPr>
+        <w:t>PV_GROS</w:t>
+      </w:r>
+      <w:proofErr w:type="spellEnd"/>
+      <w:r>
+        <w:rPr>
+          <w:lang w:val="fr-FR"/>
+        </w:rPr>
+        <w:t xml:space="preserve">, </w:t>
+      </w:r>
+      <w:proofErr w:type="spellStart"/>
+      <w:r>
+        <w:rPr>
+          <w:lang w:val="fr-FR"/>
+        </w:rPr>
+        <w:t>articlePV_REV</w:t>
+      </w:r>
+      <w:proofErr w:type="spellEnd"/>
+      <w:r>
+        <w:rPr>
+          <w:lang w:val="fr-FR"/>
+        </w:rPr>
+        <w:t xml:space="preserve">, </w:t>
+      </w:r>
+      <w:proofErr w:type="spellStart"/>
+      <w:r>
+        <w:rPr>
+          <w:lang w:val="fr-FR"/>
+        </w:rPr>
+        <w:t>article</w:t>
+      </w:r>
+      <w:r>
+        <w:rPr>
+          <w:lang w:val="fr-FR"/>
+        </w:rPr>
+        <w:t>PA</w:t>
+      </w:r>
+      <w:proofErr w:type="spellEnd"/>
+    </w:p>
+    <w:p>
+      <w:pPr>
+        <w:rPr>
+          <w:lang w:val="fr-FR"/>
+        </w:rPr>
+      </w:pPr>
+      <w:proofErr w:type="gramStart"/>
+      <w:r>
+        <w:rPr>
+          <w:lang w:val="fr-FR"/>
+        </w:rPr>
+        <w:t>F:</w:t>
+      </w:r>
+      <w:proofErr w:type="gramEnd"/>
+      <w:r>
+        <w:rPr>
+          <w:lang w:val="fr-FR"/>
+        </w:rPr>
+        <w:t xml:space="preserve"> </w:t>
+      </w:r>
+      <w:proofErr w:type="spellStart"/>
+      <w:r>
+        <w:rPr>
+          <w:lang w:val="fr-FR"/>
+        </w:rPr>
+        <w:t>fournisseurId</w:t>
+      </w:r>
+      <w:proofErr w:type="spellEnd"/>
+      <w:r>
+        <w:rPr>
+          <w:lang w:val="fr-FR"/>
+        </w:rPr>
+        <w:t xml:space="preserve">, </w:t>
+      </w:r>
+      <w:proofErr w:type="spellStart"/>
+      <w:r>
+        <w:rPr>
+          <w:lang w:val="fr-FR"/>
+        </w:rPr>
+        <w:t>fournisseurName,fournis</w:t>
+      </w:r>
+      <w:r>
+        <w:rPr>
+          <w:lang w:val="fr-FR"/>
+        </w:rPr>
+        <w:t>seurLastName</w:t>
+      </w:r>
+      <w:proofErr w:type="spellEnd"/>
+      <w:r>
+        <w:rPr>
+          <w:lang w:val="fr-FR"/>
+        </w:rPr>
+        <w:t xml:space="preserve">, </w:t>
+      </w:r>
+      <w:proofErr w:type="spellStart"/>
+      <w:r>
+        <w:rPr>
+          <w:lang w:val="fr-FR"/>
+        </w:rPr>
+        <w:t>fournisseurAdress</w:t>
+      </w:r>
+      <w:proofErr w:type="spellEnd"/>
+      <w:r>
+        <w:rPr>
+          <w:lang w:val="fr-FR"/>
+        </w:rPr>
+        <w:t xml:space="preserve">, </w:t>
+      </w:r>
+      <w:proofErr w:type="spellStart"/>
+      <w:r>
+        <w:rPr>
+          <w:lang w:val="fr-FR"/>
+        </w:rPr>
+        <w:t>fournisseurContact</w:t>
+      </w:r>
+      <w:proofErr w:type="spellEnd"/>
+    </w:p>
+    <w:p>
+      <w:pPr>
+        <w:rPr>
+          <w:lang w:val="fr-FR"/>
+        </w:rPr>
+      </w:pPr>
+      <w:proofErr w:type="gramStart"/>
+      <w:r>
+        <w:rPr>
+          <w:lang w:val="fr-FR"/>
+        </w:rPr>
+        <w:t>F:</w:t>
+      </w:r>
+      <w:proofErr w:type="gramEnd"/>
+      <w:r>
+        <w:rPr>
+          <w:lang w:val="fr-FR"/>
+        </w:rPr>
+        <w:t xml:space="preserve"> </w:t>
+      </w:r>
+      <w:proofErr w:type="spellStart"/>
+      <w:r>
+        <w:rPr>
+          <w:lang w:val="fr-FR"/>
+        </w:rPr>
+        <w:t>factureId</w:t>
+      </w:r>
+      <w:proofErr w:type="spellEnd"/>
+      <w:r>
+        <w:rPr>
+          <w:lang w:val="fr-FR"/>
+        </w:rPr>
+        <w:t xml:space="preserve">, </w:t>
+      </w:r>
+      <w:proofErr w:type="spellStart"/>
+      <w:r>
+        <w:rPr>
+          <w:lang w:val="fr-FR"/>
+        </w:rPr>
+        <w:t>factureNumero</w:t>
+      </w:r>
+      <w:proofErr w:type="spellEnd"/>
+      <w:r>
+        <w:rPr>
+          <w:lang w:val="fr-FR"/>
+        </w:rPr>
+        <w:t xml:space="preserve">, </w:t>
+      </w:r>
+      <w:proofErr w:type="spellStart"/>
+      <w:r>
+        <w:rPr>
+          <w:lang w:val="fr-FR"/>
+        </w:rPr>
+        <w:t>MontantTotalFacture</w:t>
+      </w:r>
+      <w:proofErr w:type="spellEnd"/>
+      <w:r>
+        <w:rPr>
+          <w:lang w:val="fr-FR"/>
+        </w:rPr>
+        <w:t xml:space="preserve">, </w:t>
+      </w:r>
+      <w:proofErr w:type="spellStart"/>
+      <w:r>
+        <w:rPr>
+          <w:lang w:val="fr-FR"/>
+        </w:rPr>
+        <w:t>date_ajout_facture</w:t>
+      </w:r>
+      <w:proofErr w:type="spellEnd"/>
+    </w:p>
+    <w:p>
+      <w:pPr>
+        <w:rPr>
+          <w:lang w:val="fr-FR"/>
+        </w:rPr>
+      </w:pPr>
+      <w:r>
+        <w:rPr>
+          <w:lang w:val="fr-FR"/>
+        </w:rPr>
+        <w:t xml:space="preserve">DF : id, </w:t>
+      </w:r>
+      <w:proofErr w:type="spellStart"/>
+      <w:r>
+        <w:rPr>
+          <w:lang w:val="fr-FR"/>
+        </w:rPr>
+        <w:t>facture_id</w:t>
+      </w:r>
+      <w:proofErr w:type="spellEnd"/>
+      <w:r>
+        <w:rPr>
+          <w:lang w:val="fr-FR"/>
+        </w:rPr>
+        <w:t xml:space="preserve">, </w:t>
+      </w:r>
+      <w:proofErr w:type="spellStart"/>
+      <w:r>
+        <w:rPr>
+          <w:lang w:val="fr-FR"/>
+        </w:rPr>
+        <w:t>article_</w:t>
+      </w:r>
+      <w:proofErr w:type="gramStart"/>
+      <w:r>
+        <w:rPr>
+          <w:lang w:val="fr-FR"/>
+        </w:rPr>
+        <w:t>id,quantité</w:t>
+      </w:r>
+      <w:proofErr w:type="spellEnd"/>
+      <w:proofErr w:type="gramEnd"/>
+      <w:r>
+        <w:rPr>
+          <w:lang w:val="fr-FR"/>
+        </w:rPr>
+        <w:t xml:space="preserve">, </w:t>
+      </w:r>
+      <w:proofErr w:type="spellStart"/>
+      <w:r>
+        <w:rPr>
+          <w:lang w:val="fr-FR"/>
+        </w:rPr>
+        <w:t>prix_unitaire,</w:t>
+      </w:r>
+      <w:r>
+        <w:rPr>
+          <w:lang w:val="fr-FR"/>
+        </w:rPr>
+        <w:t>sous_total</w:t>
+      </w:r>
+      <w:proofErr w:type="spellEnd"/>
+    </w:p>
+    <w:p>
+      <w:r>
+        <w:t xml:space="preserve">M: </w:t>
+      </w:r>
+      <w:proofErr w:type="spellStart"/>
+      <w:r>
+        <w:t>storeId</w:t>
+      </w:r>
+      <w:proofErr w:type="spellEnd"/>
+      <w:r>
+        <w:t xml:space="preserve">, </w:t>
+      </w:r>
+      <w:proofErr w:type="spellStart"/>
+      <w:r>
+        <w:t>storeName</w:t>
+      </w:r>
+      <w:proofErr w:type="spellEnd"/>
+    </w:p>
+    <w:p>
+      <w:pPr>
+        <w:rPr>
+          <w:lang w:val="fr-FR"/>
+        </w:rPr>
+      </w:pPr>
+      <w:proofErr w:type="gramStart"/>
+      <w:r>
+        <w:rPr>
+          <w:lang w:val="fr-FR"/>
+        </w:rPr>
+        <w:t>Stock:</w:t>
+      </w:r>
+      <w:proofErr w:type="gramEnd"/>
+      <w:r>
+        <w:rPr>
+          <w:lang w:val="fr-FR"/>
+        </w:rPr>
+        <w:t xml:space="preserve"> id, </w:t>
+      </w:r>
+      <w:proofErr w:type="spellStart"/>
+      <w:r>
+        <w:rPr>
+          <w:lang w:val="fr-FR"/>
+        </w:rPr>
+        <w:t>article</w:t>
+      </w:r>
+      <w:r>
+        <w:rPr>
+          <w:lang w:val="fr-FR"/>
+        </w:rPr>
+        <w:t>_id</w:t>
+      </w:r>
+      <w:proofErr w:type="spellEnd"/>
+      <w:r>
+        <w:rPr>
+          <w:lang w:val="fr-FR"/>
+        </w:rPr>
+        <w:t xml:space="preserve">, quantité en </w:t>
+      </w:r>
+      <w:proofErr w:type="spellStart"/>
+      <w:r>
+        <w:rPr>
+          <w:lang w:val="fr-FR"/>
+        </w:rPr>
+        <w:t>stock,</w:t>
+      </w:r>
+      <w:r>
+        <w:rPr>
+          <w:lang w:val="fr-FR"/>
+        </w:rPr>
+        <w:t>emplacement_stock,</w:t>
+      </w:r>
       <w:bookmarkStart w:id="0" w:name="_GoBack"/>
+      <w:r>
+        <w:rPr>
+          <w:lang w:val="fr-FR"/>
+        </w:rPr>
+        <w:t>date</w:t>
+      </w:r>
       <w:bookmarkEnd w:id="0"/>
+      <w:r>
+        <w:rPr>
+          <w:lang w:val="fr-FR"/>
+        </w:rPr>
+        <w:t>_ajout</w:t>
+      </w:r>
+      <w:proofErr w:type="spellEnd"/>
     </w:p>
     <w:p>
       <w:pPr>

</xml_diff>